<commit_message>
Chapter 2 is done
</commit_message>
<xml_diff>
--- a/СпецЧасть.docx
+++ b/СпецЧасть.docx
@@ -479,7 +479,7 @@
           <v:shape id="_x0000_i1025" type="#_x0000_t75" style="width:72.75pt;height:18.75pt" o:ole="">
             <v:imagedata r:id="rId7" o:title=""/>
           </v:shape>
-          <o:OLEObject Type="Embed" ProgID="Equation.DSMT4" ShapeID="_x0000_i1025" DrawAspect="Content" ObjectID="_1605210292" r:id="rId8"/>
+          <o:OLEObject Type="Embed" ProgID="Equation.DSMT4" ShapeID="_x0000_i1025" DrawAspect="Content" ObjectID="_1605210639" r:id="rId8"/>
         </w:object>
       </w:r>
       <w:r>
@@ -525,7 +525,7 @@
           <v:shape id="_x0000_i1026" type="#_x0000_t75" style="width:20.25pt;height:21pt" o:ole="">
             <v:imagedata r:id="rId9" o:title=""/>
           </v:shape>
-          <o:OLEObject Type="Embed" ProgID="Equation.DSMT4" ShapeID="_x0000_i1026" DrawAspect="Content" ObjectID="_1605210293" r:id="rId10"/>
+          <o:OLEObject Type="Embed" ProgID="Equation.DSMT4" ShapeID="_x0000_i1026" DrawAspect="Content" ObjectID="_1605210640" r:id="rId10"/>
         </w:object>
       </w:r>
       <w:r>
@@ -581,7 +581,7 @@
           <v:shape id="_x0000_i1027" type="#_x0000_t75" style="width:24pt;height:18pt" o:ole="">
             <v:imagedata r:id="rId11" o:title=""/>
           </v:shape>
-          <o:OLEObject Type="Embed" ProgID="Equation.DSMT4" ShapeID="_x0000_i1027" DrawAspect="Content" ObjectID="_1605210294" r:id="rId12"/>
+          <o:OLEObject Type="Embed" ProgID="Equation.DSMT4" ShapeID="_x0000_i1027" DrawAspect="Content" ObjectID="_1605210641" r:id="rId12"/>
         </w:object>
       </w:r>
       <w:r>
@@ -989,7 +989,7 @@
           <v:shape id="_x0000_i1028" type="#_x0000_t75" style="width:143.25pt;height:42.75pt" o:ole="">
             <v:imagedata r:id="rId14" o:title=""/>
           </v:shape>
-          <o:OLEObject Type="Embed" ProgID="Equation.DSMT4" ShapeID="_x0000_i1028" DrawAspect="Content" ObjectID="_1605210295" r:id="rId15"/>
+          <o:OLEObject Type="Embed" ProgID="Equation.DSMT4" ShapeID="_x0000_i1028" DrawAspect="Content" ObjectID="_1605210642" r:id="rId15"/>
         </w:object>
       </w:r>
       <w:r>
@@ -1029,7 +1029,7 @@
           <v:shape id="_x0000_i1029" type="#_x0000_t75" style="width:17.25pt;height:18.75pt" o:ole="">
             <v:imagedata r:id="rId16" o:title=""/>
           </v:shape>
-          <o:OLEObject Type="Embed" ProgID="Equation.DSMT4" ShapeID="_x0000_i1029" DrawAspect="Content" ObjectID="_1605210296" r:id="rId17"/>
+          <o:OLEObject Type="Embed" ProgID="Equation.DSMT4" ShapeID="_x0000_i1029" DrawAspect="Content" ObjectID="_1605210643" r:id="rId17"/>
         </w:object>
       </w:r>
       <w:r>
@@ -1547,7 +1547,7 @@
           <v:shape id="_x0000_i1030" type="#_x0000_t75" style="width:122.25pt;height:36pt" o:ole="">
             <v:imagedata r:id="rId20" o:title=""/>
           </v:shape>
-          <o:OLEObject Type="Embed" ProgID="Equation.DSMT4" ShapeID="_x0000_i1030" DrawAspect="Content" ObjectID="_1605210297" r:id="rId21"/>
+          <o:OLEObject Type="Embed" ProgID="Equation.DSMT4" ShapeID="_x0000_i1030" DrawAspect="Content" ObjectID="_1605210644" r:id="rId21"/>
         </w:object>
       </w:r>
       <w:r>
@@ -1586,7 +1586,7 @@
           <v:shape id="_x0000_i1031" type="#_x0000_t75" style="width:18.75pt;height:18.75pt" o:ole="">
             <v:imagedata r:id="rId22" o:title=""/>
           </v:shape>
-          <o:OLEObject Type="Embed" ProgID="Equation.DSMT4" ShapeID="_x0000_i1031" DrawAspect="Content" ObjectID="_1605210298" r:id="rId23"/>
+          <o:OLEObject Type="Embed" ProgID="Equation.DSMT4" ShapeID="_x0000_i1031" DrawAspect="Content" ObjectID="_1605210645" r:id="rId23"/>
         </w:object>
       </w:r>
       <w:r>
@@ -1947,7 +1947,7 @@
           <v:shape id="_x0000_i1032" type="#_x0000_t75" style="width:189.75pt;height:42.75pt" o:ole="">
             <v:imagedata r:id="rId25" o:title=""/>
           </v:shape>
-          <o:OLEObject Type="Embed" ProgID="Equation.DSMT4" ShapeID="_x0000_i1032" DrawAspect="Content" ObjectID="_1605210299" r:id="rId26"/>
+          <o:OLEObject Type="Embed" ProgID="Equation.DSMT4" ShapeID="_x0000_i1032" DrawAspect="Content" ObjectID="_1605210646" r:id="rId26"/>
         </w:object>
       </w:r>
       <w:r>
@@ -2008,7 +2008,7 @@
           <v:shape id="_x0000_i1033" type="#_x0000_t75" style="width:233.25pt;height:39pt" o:ole="">
             <v:imagedata r:id="rId27" o:title=""/>
           </v:shape>
-          <o:OLEObject Type="Embed" ProgID="Equation.DSMT4" ShapeID="_x0000_i1033" DrawAspect="Content" ObjectID="_1605210300" r:id="rId28"/>
+          <o:OLEObject Type="Embed" ProgID="Equation.DSMT4" ShapeID="_x0000_i1033" DrawAspect="Content" ObjectID="_1605210647" r:id="rId28"/>
         </w:object>
       </w:r>
     </w:p>
@@ -2521,7 +2521,7 @@
           <v:shape id="_x0000_i1034" type="#_x0000_t75" style="width:54pt;height:18pt" o:ole="">
             <v:imagedata r:id="rId29" o:title=""/>
           </v:shape>
-          <o:OLEObject Type="Embed" ProgID="Equation.DSMT4" ShapeID="_x0000_i1034" DrawAspect="Content" ObjectID="_1605210301" r:id="rId30"/>
+          <o:OLEObject Type="Embed" ProgID="Equation.DSMT4" ShapeID="_x0000_i1034" DrawAspect="Content" ObjectID="_1605210648" r:id="rId30"/>
         </w:object>
       </w:r>
       <w:r>
@@ -2553,7 +2553,7 @@
           <v:shape id="_x0000_i1035" type="#_x0000_t75" style="width:1in;height:18pt" o:ole="">
             <v:imagedata r:id="rId31" o:title=""/>
           </v:shape>
-          <o:OLEObject Type="Embed" ProgID="Equation.DSMT4" ShapeID="_x0000_i1035" DrawAspect="Content" ObjectID="_1605210302" r:id="rId32"/>
+          <o:OLEObject Type="Embed" ProgID="Equation.DSMT4" ShapeID="_x0000_i1035" DrawAspect="Content" ObjectID="_1605210649" r:id="rId32"/>
         </w:object>
       </w:r>
       <w:r>
@@ -2832,7 +2832,7 @@
           <v:shape id="_x0000_i1036" type="#_x0000_t75" style="width:236.25pt;height:43.5pt" o:ole="">
             <v:imagedata r:id="rId34" o:title=""/>
           </v:shape>
-          <o:OLEObject Type="Embed" ProgID="Equation.DSMT4" ShapeID="_x0000_i1036" DrawAspect="Content" ObjectID="_1605210303" r:id="rId35"/>
+          <o:OLEObject Type="Embed" ProgID="Equation.DSMT4" ShapeID="_x0000_i1036" DrawAspect="Content" ObjectID="_1605210650" r:id="rId35"/>
         </w:object>
       </w:r>
       <w:r>
@@ -2869,7 +2869,7 @@
           <v:shape id="_x0000_i1037" type="#_x0000_t75" style="width:26.25pt;height:18.75pt" o:ole="">
             <v:imagedata r:id="rId36" o:title=""/>
           </v:shape>
-          <o:OLEObject Type="Embed" ProgID="Equation.DSMT4" ShapeID="_x0000_i1037" DrawAspect="Content" ObjectID="_1605210304" r:id="rId37"/>
+          <o:OLEObject Type="Embed" ProgID="Equation.DSMT4" ShapeID="_x0000_i1037" DrawAspect="Content" ObjectID="_1605210651" r:id="rId37"/>
         </w:object>
       </w:r>
       <w:r>
@@ -2897,7 +2897,7 @@
           <v:shape id="_x0000_i1038" type="#_x0000_t75" style="width:145.5pt;height:43.5pt" o:ole="">
             <v:imagedata r:id="rId38" o:title=""/>
           </v:shape>
-          <o:OLEObject Type="Embed" ProgID="Equation.DSMT4" ShapeID="_x0000_i1038" DrawAspect="Content" ObjectID="_1605210305" r:id="rId39"/>
+          <o:OLEObject Type="Embed" ProgID="Equation.DSMT4" ShapeID="_x0000_i1038" DrawAspect="Content" ObjectID="_1605210652" r:id="rId39"/>
         </w:object>
       </w:r>
       <w:r>
@@ -2964,7 +2964,7 @@
           <v:shape id="_x0000_i1039" type="#_x0000_t75" style="width:206.25pt;height:42.75pt" o:ole="">
             <v:imagedata r:id="rId40" o:title=""/>
           </v:shape>
-          <o:OLEObject Type="Embed" ProgID="Equation.DSMT4" ShapeID="_x0000_i1039" DrawAspect="Content" ObjectID="_1605210306" r:id="rId41"/>
+          <o:OLEObject Type="Embed" ProgID="Equation.DSMT4" ShapeID="_x0000_i1039" DrawAspect="Content" ObjectID="_1605210653" r:id="rId41"/>
         </w:object>
       </w:r>
     </w:p>
@@ -3300,7 +3300,7 @@
           <v:shape id="_x0000_i1040" type="#_x0000_t75" style="width:20.25pt;height:17.25pt" o:ole="">
             <v:imagedata r:id="rId42" o:title=""/>
           </v:shape>
-          <o:OLEObject Type="Embed" ProgID="Equation.DSMT4" ShapeID="_x0000_i1040" DrawAspect="Content" ObjectID="_1605210307" r:id="rId43"/>
+          <o:OLEObject Type="Embed" ProgID="Equation.DSMT4" ShapeID="_x0000_i1040" DrawAspect="Content" ObjectID="_1605210654" r:id="rId43"/>
         </w:object>
       </w:r>
       <w:r>
@@ -3323,7 +3323,7 @@
           <v:shape id="_x0000_i1041" type="#_x0000_t75" style="width:48.75pt;height:15pt" o:ole="">
             <v:imagedata r:id="rId44" o:title=""/>
           </v:shape>
-          <o:OLEObject Type="Embed" ProgID="Equation.DSMT4" ShapeID="_x0000_i1041" DrawAspect="Content" ObjectID="_1605210308" r:id="rId45"/>
+          <o:OLEObject Type="Embed" ProgID="Equation.DSMT4" ShapeID="_x0000_i1041" DrawAspect="Content" ObjectID="_1605210655" r:id="rId45"/>
         </w:object>
       </w:r>
       <w:r>
@@ -3378,7 +3378,7 @@
           <v:shape id="_x0000_i1064" type="#_x0000_t75" style="width:29.25pt;height:20.25pt" o:ole="">
             <v:imagedata r:id="rId46" o:title=""/>
           </v:shape>
-          <o:OLEObject Type="Embed" ProgID="Equation.DSMT4" ShapeID="_x0000_i1064" DrawAspect="Content" ObjectID="_1605210309" r:id="rId47"/>
+          <o:OLEObject Type="Embed" ProgID="Equation.DSMT4" ShapeID="_x0000_i1064" DrawAspect="Content" ObjectID="_1605210656" r:id="rId47"/>
         </w:object>
       </w:r>
       <w:r>
@@ -3453,7 +3453,7 @@
           <v:shape id="_x0000_i1043" type="#_x0000_t75" style="width:100.5pt;height:66.75pt" o:ole="">
             <v:imagedata r:id="rId48" o:title=""/>
           </v:shape>
-          <o:OLEObject Type="Embed" ProgID="Equation.DSMT4" ShapeID="_x0000_i1043" DrawAspect="Content" ObjectID="_1605210310" r:id="rId49"/>
+          <o:OLEObject Type="Embed" ProgID="Equation.DSMT4" ShapeID="_x0000_i1043" DrawAspect="Content" ObjectID="_1605210657" r:id="rId49"/>
         </w:object>
       </w:r>
       <w:r>
@@ -3513,7 +3513,7 @@
           <v:shape id="_x0000_i1044" type="#_x0000_t75" style="width:425.25pt;height:47.25pt" o:ole="">
             <v:imagedata r:id="rId50" o:title=""/>
           </v:shape>
-          <o:OLEObject Type="Embed" ProgID="Equation.DSMT4" ShapeID="_x0000_i1044" DrawAspect="Content" ObjectID="_1605210311" r:id="rId51"/>
+          <o:OLEObject Type="Embed" ProgID="Equation.DSMT4" ShapeID="_x0000_i1044" DrawAspect="Content" ObjectID="_1605210658" r:id="rId51"/>
         </w:object>
       </w:r>
       <w:r>
@@ -3589,7 +3589,7 @@
           <v:shape id="_x0000_i1045" type="#_x0000_t75" style="width:81pt;height:39pt" o:ole="">
             <v:imagedata r:id="rId52" o:title=""/>
           </v:shape>
-          <o:OLEObject Type="Embed" ProgID="Equation.DSMT4" ShapeID="_x0000_i1045" DrawAspect="Content" ObjectID="_1605210312" r:id="rId53"/>
+          <o:OLEObject Type="Embed" ProgID="Equation.DSMT4" ShapeID="_x0000_i1045" DrawAspect="Content" ObjectID="_1605210659" r:id="rId53"/>
         </w:object>
       </w:r>
       <w:r>
@@ -3644,7 +3644,7 @@
           <v:shape id="_x0000_i1046" type="#_x0000_t75" style="width:419.25pt;height:57pt" o:ole="">
             <v:imagedata r:id="rId54" o:title=""/>
           </v:shape>
-          <o:OLEObject Type="Embed" ProgID="Equation.DSMT4" ShapeID="_x0000_i1046" DrawAspect="Content" ObjectID="_1605210313" r:id="rId55"/>
+          <o:OLEObject Type="Embed" ProgID="Equation.DSMT4" ShapeID="_x0000_i1046" DrawAspect="Content" ObjectID="_1605210660" r:id="rId55"/>
         </w:object>
       </w:r>
       <w:r>
@@ -3744,7 +3744,7 @@
           <v:shape id="_x0000_i1047" type="#_x0000_t75" style="width:9.75pt;height:15pt" o:ole="">
             <v:imagedata r:id="rId56" o:title=""/>
           </v:shape>
-          <o:OLEObject Type="Embed" ProgID="Equation.DSMT4" ShapeID="_x0000_i1047" DrawAspect="Content" ObjectID="_1605210314" r:id="rId57"/>
+          <o:OLEObject Type="Embed" ProgID="Equation.DSMT4" ShapeID="_x0000_i1047" DrawAspect="Content" ObjectID="_1605210661" r:id="rId57"/>
         </w:object>
       </w:r>
       <w:r>
@@ -4182,7 +4182,7 @@
           <v:shape id="_x0000_i1048" type="#_x0000_t75" style="width:30pt;height:17.25pt" o:ole="">
             <v:imagedata r:id="rId58" o:title=""/>
           </v:shape>
-          <o:OLEObject Type="Embed" ProgID="Equation.3" ShapeID="_x0000_i1048" DrawAspect="Content" ObjectID="_1605210315" r:id="rId59"/>
+          <o:OLEObject Type="Embed" ProgID="Equation.3" ShapeID="_x0000_i1048" DrawAspect="Content" ObjectID="_1605210662" r:id="rId59"/>
         </w:object>
       </w:r>
       <w:r>
@@ -4204,7 +4204,7 @@
           <v:shape id="_x0000_i1049" type="#_x0000_t75" style="width:31.5pt;height:17.25pt" o:ole="">
             <v:imagedata r:id="rId60" o:title=""/>
           </v:shape>
-          <o:OLEObject Type="Embed" ProgID="Equation.3" ShapeID="_x0000_i1049" DrawAspect="Content" ObjectID="_1605210316" r:id="rId61"/>
+          <o:OLEObject Type="Embed" ProgID="Equation.3" ShapeID="_x0000_i1049" DrawAspect="Content" ObjectID="_1605210663" r:id="rId61"/>
         </w:object>
       </w:r>
       <w:r>
@@ -4247,7 +4247,7 @@
           <v:shape id="_x0000_i1050" type="#_x0000_t75" style="width:99pt;height:17.25pt" o:ole="">
             <v:imagedata r:id="rId62" o:title=""/>
           </v:shape>
-          <o:OLEObject Type="Embed" ProgID="Equation.3" ShapeID="_x0000_i1050" DrawAspect="Content" ObjectID="_1605210317" r:id="rId63"/>
+          <o:OLEObject Type="Embed" ProgID="Equation.3" ShapeID="_x0000_i1050" DrawAspect="Content" ObjectID="_1605210664" r:id="rId63"/>
         </w:object>
       </w:r>
       <w:r>
@@ -4296,7 +4296,7 @@
           <v:shape id="_x0000_i1051" type="#_x0000_t75" style="width:153pt;height:18pt" o:ole="">
             <v:imagedata r:id="rId64" o:title=""/>
           </v:shape>
-          <o:OLEObject Type="Embed" ProgID="Equation.3" ShapeID="_x0000_i1051" DrawAspect="Content" ObjectID="_1605210318" r:id="rId65"/>
+          <o:OLEObject Type="Embed" ProgID="Equation.3" ShapeID="_x0000_i1051" DrawAspect="Content" ObjectID="_1605210665" r:id="rId65"/>
         </w:object>
       </w:r>
       <w:r>
@@ -4330,7 +4330,7 @@
           <v:shape id="_x0000_i1052" type="#_x0000_t75" style="width:160.5pt;height:18pt" o:ole="">
             <v:imagedata r:id="rId66" o:title=""/>
           </v:shape>
-          <o:OLEObject Type="Embed" ProgID="Equation.3" ShapeID="_x0000_i1052" DrawAspect="Content" ObjectID="_1605210319" r:id="rId67"/>
+          <o:OLEObject Type="Embed" ProgID="Equation.3" ShapeID="_x0000_i1052" DrawAspect="Content" ObjectID="_1605210666" r:id="rId67"/>
         </w:object>
       </w:r>
       <w:r>
@@ -4364,7 +4364,7 @@
           <v:shape id="_x0000_i1053" type="#_x0000_t75" style="width:24.75pt;height:17.25pt" o:ole="">
             <v:imagedata r:id="rId68" o:title=""/>
           </v:shape>
-          <o:OLEObject Type="Embed" ProgID="Equation.3" ShapeID="_x0000_i1053" DrawAspect="Content" ObjectID="_1605210320" r:id="rId69"/>
+          <o:OLEObject Type="Embed" ProgID="Equation.3" ShapeID="_x0000_i1053" DrawAspect="Content" ObjectID="_1605210667" r:id="rId69"/>
         </w:object>
       </w:r>
       <w:r>
@@ -4398,7 +4398,7 @@
           <v:shape id="_x0000_i1054" type="#_x0000_t75" style="width:14.25pt;height:13.5pt" o:ole="">
             <v:imagedata r:id="rId70" o:title=""/>
           </v:shape>
-          <o:OLEObject Type="Embed" ProgID="Equation.3" ShapeID="_x0000_i1054" DrawAspect="Content" ObjectID="_1605210321" r:id="rId71"/>
+          <o:OLEObject Type="Embed" ProgID="Equation.3" ShapeID="_x0000_i1054" DrawAspect="Content" ObjectID="_1605210668" r:id="rId71"/>
         </w:object>
       </w:r>
       <w:r>
@@ -4432,7 +4432,7 @@
           <v:shape id="_x0000_i1055" type="#_x0000_t75" style="width:27pt;height:18pt" o:ole="">
             <v:imagedata r:id="rId72" o:title=""/>
           </v:shape>
-          <o:OLEObject Type="Embed" ProgID="Equation.3" ShapeID="_x0000_i1055" DrawAspect="Content" ObjectID="_1605210322" r:id="rId73"/>
+          <o:OLEObject Type="Embed" ProgID="Equation.3" ShapeID="_x0000_i1055" DrawAspect="Content" ObjectID="_1605210669" r:id="rId73"/>
         </w:object>
       </w:r>
       <w:r>
@@ -4466,7 +4466,7 @@
           <v:shape id="_x0000_i1056" type="#_x0000_t75" style="width:15pt;height:17.25pt" o:ole="">
             <v:imagedata r:id="rId74" o:title=""/>
           </v:shape>
-          <o:OLEObject Type="Embed" ProgID="Equation.3" ShapeID="_x0000_i1056" DrawAspect="Content" ObjectID="_1605210323" r:id="rId75"/>
+          <o:OLEObject Type="Embed" ProgID="Equation.3" ShapeID="_x0000_i1056" DrawAspect="Content" ObjectID="_1605210670" r:id="rId75"/>
         </w:object>
       </w:r>
       <w:r>
@@ -4516,7 +4516,7 @@
           <v:shape id="_x0000_i1057" type="#_x0000_t75" style="width:12pt;height:17.25pt" o:ole="">
             <v:imagedata r:id="rId76" o:title=""/>
           </v:shape>
-          <o:OLEObject Type="Embed" ProgID="Equation.3" ShapeID="_x0000_i1057" DrawAspect="Content" ObjectID="_1605210324" r:id="rId77"/>
+          <o:OLEObject Type="Embed" ProgID="Equation.3" ShapeID="_x0000_i1057" DrawAspect="Content" ObjectID="_1605210671" r:id="rId77"/>
         </w:object>
       </w:r>
       <w:r>
@@ -4550,7 +4550,7 @@
           <v:shape id="_x0000_i1058" type="#_x0000_t75" style="width:72.75pt;height:24.75pt" o:ole="">
             <v:imagedata r:id="rId78" o:title=""/>
           </v:shape>
-          <o:OLEObject Type="Embed" ProgID="Equation.3" ShapeID="_x0000_i1058" DrawAspect="Content" ObjectID="_1605210325" r:id="rId79"/>
+          <o:OLEObject Type="Embed" ProgID="Equation.3" ShapeID="_x0000_i1058" DrawAspect="Content" ObjectID="_1605210672" r:id="rId79"/>
         </w:object>
       </w:r>
       <w:r>
@@ -4600,7 +4600,7 @@
           <v:shape id="_x0000_i1059" type="#_x0000_t75" style="width:24.75pt;height:17.25pt" o:ole="">
             <v:imagedata r:id="rId80" o:title=""/>
           </v:shape>
-          <o:OLEObject Type="Embed" ProgID="Equation.3" ShapeID="_x0000_i1059" DrawAspect="Content" ObjectID="_1605210326" r:id="rId81"/>
+          <o:OLEObject Type="Embed" ProgID="Equation.3" ShapeID="_x0000_i1059" DrawAspect="Content" ObjectID="_1605210673" r:id="rId81"/>
         </w:object>
       </w:r>
       <w:r>
@@ -6033,7 +6033,7 @@
           <v:shape id="_x0000_i1062" type="#_x0000_t75" style="width:9.75pt;height:15pt" o:ole="">
             <v:imagedata r:id="rId56" o:title=""/>
           </v:shape>
-          <o:OLEObject Type="Embed" ProgID="Equation.DSMT4" ShapeID="_x0000_i1062" DrawAspect="Content" ObjectID="_1605210327" r:id="rId91"/>
+          <o:OLEObject Type="Embed" ProgID="Equation.DSMT4" ShapeID="_x0000_i1062" DrawAspect="Content" ObjectID="_1605210674" r:id="rId91"/>
         </w:object>
       </w:r>
       <w:r>
@@ -7901,7 +7901,7 @@
           <v:shape id="_x0000_i1353" type="#_x0000_t75" style="width:24pt;height:20.25pt" o:ole="">
             <v:imagedata r:id="rId101" o:title=""/>
           </v:shape>
-          <o:OLEObject Type="Embed" ProgID="Equation.DSMT4" ShapeID="_x0000_i1353" DrawAspect="Content" ObjectID="_1605210328" r:id="rId102"/>
+          <o:OLEObject Type="Embed" ProgID="Equation.DSMT4" ShapeID="_x0000_i1353" DrawAspect="Content" ObjectID="_1605210675" r:id="rId102"/>
         </w:object>
       </w:r>
       <w:r>
@@ -7923,7 +7923,7 @@
           <v:shape id="_x0000_i1354" type="#_x0000_t75" style="width:24pt;height:20.25pt" o:ole="">
             <v:imagedata r:id="rId103" o:title=""/>
           </v:shape>
-          <o:OLEObject Type="Embed" ProgID="Equation.DSMT4" ShapeID="_x0000_i1354" DrawAspect="Content" ObjectID="_1605210329" r:id="rId104"/>
+          <o:OLEObject Type="Embed" ProgID="Equation.DSMT4" ShapeID="_x0000_i1354" DrawAspect="Content" ObjectID="_1605210676" r:id="rId104"/>
         </w:object>
       </w:r>
       <w:r>
@@ -7945,7 +7945,7 @@
           <v:shape id="_x0000_i1355" type="#_x0000_t75" style="width:24pt;height:20.25pt" o:ole="">
             <v:imagedata r:id="rId103" o:title=""/>
           </v:shape>
-          <o:OLEObject Type="Embed" ProgID="Equation.DSMT4" ShapeID="_x0000_i1355" DrawAspect="Content" ObjectID="_1605210330" r:id="rId105"/>
+          <o:OLEObject Type="Embed" ProgID="Equation.DSMT4" ShapeID="_x0000_i1355" DrawAspect="Content" ObjectID="_1605210677" r:id="rId105"/>
         </w:object>
       </w:r>
       <w:r>
@@ -7967,7 +7967,7 @@
           <v:shape id="_x0000_i1356" type="#_x0000_t75" style="width:24pt;height:20.25pt" o:ole="">
             <v:imagedata r:id="rId101" o:title=""/>
           </v:shape>
-          <o:OLEObject Type="Embed" ProgID="Equation.DSMT4" ShapeID="_x0000_i1356" DrawAspect="Content" ObjectID="_1605210331" r:id="rId106"/>
+          <o:OLEObject Type="Embed" ProgID="Equation.DSMT4" ShapeID="_x0000_i1356" DrawAspect="Content" ObjectID="_1605210678" r:id="rId106"/>
         </w:object>
       </w:r>
       <w:r>
@@ -8007,7 +8007,7 @@
           <v:shape id="_x0000_i1357" type="#_x0000_t75" style="width:93pt;height:20.25pt" o:ole="">
             <v:imagedata r:id="rId107" o:title=""/>
           </v:shape>
-          <o:OLEObject Type="Embed" ProgID="Equation.DSMT4" ShapeID="_x0000_i1357" DrawAspect="Content" ObjectID="_1605210332" r:id="rId108"/>
+          <o:OLEObject Type="Embed" ProgID="Equation.DSMT4" ShapeID="_x0000_i1357" DrawAspect="Content" ObjectID="_1605210679" r:id="rId108"/>
         </w:object>
       </w:r>
       <w:r>
@@ -8055,7 +8055,7 @@
           <v:shape id="_x0000_i1358" type="#_x0000_t75" style="width:24pt;height:20.25pt" o:ole="">
             <v:imagedata r:id="rId103" o:title=""/>
           </v:shape>
-          <o:OLEObject Type="Embed" ProgID="Equation.DSMT4" ShapeID="_x0000_i1358" DrawAspect="Content" ObjectID="_1605210333" r:id="rId109"/>
+          <o:OLEObject Type="Embed" ProgID="Equation.DSMT4" ShapeID="_x0000_i1358" DrawAspect="Content" ObjectID="_1605210680" r:id="rId109"/>
         </w:object>
       </w:r>
       <w:r>
@@ -8095,7 +8095,7 @@
           <v:shape id="_x0000_i1359" type="#_x0000_t75" style="width:183.75pt;height:26.25pt" o:ole="">
             <v:imagedata r:id="rId110" o:title=""/>
           </v:shape>
-          <o:OLEObject Type="Embed" ProgID="Equation.DSMT4" ShapeID="_x0000_i1359" DrawAspect="Content" ObjectID="_1605210334" r:id="rId111"/>
+          <o:OLEObject Type="Embed" ProgID="Equation.DSMT4" ShapeID="_x0000_i1359" DrawAspect="Content" ObjectID="_1605210681" r:id="rId111"/>
         </w:object>
       </w:r>
       <w:r>
@@ -8161,7 +8161,7 @@
           <v:shape id="_x0000_i1360" type="#_x0000_t75" style="width:24.75pt;height:14.25pt" o:ole="">
             <v:imagedata r:id="rId112" o:title=""/>
           </v:shape>
-          <o:OLEObject Type="Embed" ProgID="Equation.DSMT4" ShapeID="_x0000_i1360" DrawAspect="Content" ObjectID="_1605210335" r:id="rId113"/>
+          <o:OLEObject Type="Embed" ProgID="Equation.DSMT4" ShapeID="_x0000_i1360" DrawAspect="Content" ObjectID="_1605210682" r:id="rId113"/>
         </w:object>
       </w:r>
       <w:r>
@@ -8183,7 +8183,7 @@
           <v:shape id="_x0000_i1361" type="#_x0000_t75" style="width:44.25pt;height:20.25pt" o:ole="">
             <v:imagedata r:id="rId114" o:title=""/>
           </v:shape>
-          <o:OLEObject Type="Embed" ProgID="Equation.DSMT4" ShapeID="_x0000_i1361" DrawAspect="Content" ObjectID="_1605210336" r:id="rId115"/>
+          <o:OLEObject Type="Embed" ProgID="Equation.DSMT4" ShapeID="_x0000_i1361" DrawAspect="Content" ObjectID="_1605210683" r:id="rId115"/>
         </w:object>
       </w:r>
       <w:r>
@@ -8205,7 +8205,7 @@
           <v:shape id="_x0000_i1362" type="#_x0000_t75" style="width:24.75pt;height:14.25pt" o:ole="">
             <v:imagedata r:id="rId116" o:title=""/>
           </v:shape>
-          <o:OLEObject Type="Embed" ProgID="Equation.DSMT4" ShapeID="_x0000_i1362" DrawAspect="Content" ObjectID="_1605210337" r:id="rId117"/>
+          <o:OLEObject Type="Embed" ProgID="Equation.DSMT4" ShapeID="_x0000_i1362" DrawAspect="Content" ObjectID="_1605210684" r:id="rId117"/>
         </w:object>
       </w:r>
       <w:r>
@@ -8227,7 +8227,7 @@
           <v:shape id="_x0000_i1363" type="#_x0000_t75" style="width:30.75pt;height:18pt" o:ole="">
             <v:imagedata r:id="rId118" o:title=""/>
           </v:shape>
-          <o:OLEObject Type="Embed" ProgID="Equation.DSMT4" ShapeID="_x0000_i1363" DrawAspect="Content" ObjectID="_1605210338" r:id="rId119"/>
+          <o:OLEObject Type="Embed" ProgID="Equation.DSMT4" ShapeID="_x0000_i1363" DrawAspect="Content" ObjectID="_1605210685" r:id="rId119"/>
         </w:object>
       </w:r>
       <w:r>
@@ -8348,7 +8348,7 @@
           <v:shape id="_x0000_i1780" type="#_x0000_t75" style="width:9.75pt;height:9.75pt" o:ole="">
             <v:imagedata r:id="rId121" o:title=""/>
           </v:shape>
-          <o:OLEObject Type="Embed" ProgID="Equation.DSMT4" ShapeID="_x0000_i1780" DrawAspect="Content" ObjectID="_1605210339" r:id="rId122"/>
+          <o:OLEObject Type="Embed" ProgID="Equation.DSMT4" ShapeID="_x0000_i1780" DrawAspect="Content" ObjectID="_1605210686" r:id="rId122"/>
         </w:object>
       </w:r>
       <w:r>
@@ -8387,7 +8387,7 @@
           <v:shape id="_x0000_i1781" type="#_x0000_t75" style="width:171.75pt;height:42pt" o:ole="">
             <v:imagedata r:id="rId123" o:title=""/>
           </v:shape>
-          <o:OLEObject Type="Embed" ProgID="Equation.DSMT4" ShapeID="_x0000_i1781" DrawAspect="Content" ObjectID="_1605210340" r:id="rId124"/>
+          <o:OLEObject Type="Embed" ProgID="Equation.DSMT4" ShapeID="_x0000_i1781" DrawAspect="Content" ObjectID="_1605210687" r:id="rId124"/>
         </w:object>
       </w:r>
       <w:r>
@@ -8428,7 +8428,7 @@
           <v:shape id="_x0000_i1782" type="#_x0000_t75" style="width:12pt;height:18pt" o:ole="">
             <v:imagedata r:id="rId125" o:title=""/>
           </v:shape>
-          <o:OLEObject Type="Embed" ProgID="Equation.DSMT4" ShapeID="_x0000_i1782" DrawAspect="Content" ObjectID="_1605210341" r:id="rId126"/>
+          <o:OLEObject Type="Embed" ProgID="Equation.DSMT4" ShapeID="_x0000_i1782" DrawAspect="Content" ObjectID="_1605210688" r:id="rId126"/>
         </w:object>
       </w:r>
       <w:r>
@@ -8468,7 +8468,7 @@
           <v:shape id="_x0000_i1783" type="#_x0000_t75" style="width:111.75pt;height:42pt" o:ole="">
             <v:imagedata r:id="rId127" o:title=""/>
           </v:shape>
-          <o:OLEObject Type="Embed" ProgID="Equation.DSMT4" ShapeID="_x0000_i1783" DrawAspect="Content" ObjectID="_1605210342" r:id="rId128"/>
+          <o:OLEObject Type="Embed" ProgID="Equation.DSMT4" ShapeID="_x0000_i1783" DrawAspect="Content" ObjectID="_1605210689" r:id="rId128"/>
         </w:object>
       </w:r>
       <w:r>
@@ -8508,7 +8508,7 @@
           <v:shape id="_x0000_i1784" type="#_x0000_t75" style="width:32.25pt;height:14.25pt" o:ole="">
             <v:imagedata r:id="rId129" o:title=""/>
           </v:shape>
-          <o:OLEObject Type="Embed" ProgID="Equation.DSMT4" ShapeID="_x0000_i1784" DrawAspect="Content" ObjectID="_1605210343" r:id="rId130"/>
+          <o:OLEObject Type="Embed" ProgID="Equation.DSMT4" ShapeID="_x0000_i1784" DrawAspect="Content" ObjectID="_1605210690" r:id="rId130"/>
         </w:object>
       </w:r>
     </w:p>
@@ -8539,7 +8539,7 @@
           <v:shape id="_x0000_i1785" type="#_x0000_t75" style="width:114.75pt;height:42pt" o:ole="">
             <v:imagedata r:id="rId131" o:title=""/>
           </v:shape>
-          <o:OLEObject Type="Embed" ProgID="Equation.DSMT4" ShapeID="_x0000_i1785" DrawAspect="Content" ObjectID="_1605210344" r:id="rId132"/>
+          <o:OLEObject Type="Embed" ProgID="Equation.DSMT4" ShapeID="_x0000_i1785" DrawAspect="Content" ObjectID="_1605210691" r:id="rId132"/>
         </w:object>
       </w:r>
       <w:r>
@@ -8587,7 +8587,7 @@
           <v:shape id="_x0000_i1371" type="#_x0000_t75" style="width:12pt;height:18pt" o:ole="">
             <v:imagedata r:id="rId133" o:title=""/>
           </v:shape>
-          <o:OLEObject Type="Embed" ProgID="Equation.DSMT4" ShapeID="_x0000_i1371" DrawAspect="Content" ObjectID="_1605210345" r:id="rId134"/>
+          <o:OLEObject Type="Embed" ProgID="Equation.DSMT4" ShapeID="_x0000_i1371" DrawAspect="Content" ObjectID="_1605210692" r:id="rId134"/>
         </w:object>
       </w:r>
       <w:r>
@@ -8644,7 +8644,7 @@
           <v:shape id="_x0000_i1372" type="#_x0000_t75" style="width:264.75pt;height:42pt" o:ole="">
             <v:imagedata r:id="rId135" o:title=""/>
           </v:shape>
-          <o:OLEObject Type="Embed" ProgID="Equation.DSMT4" ShapeID="_x0000_i1372" DrawAspect="Content" ObjectID="_1605210346" r:id="rId136"/>
+          <o:OLEObject Type="Embed" ProgID="Equation.DSMT4" ShapeID="_x0000_i1372" DrawAspect="Content" ObjectID="_1605210693" r:id="rId136"/>
         </w:object>
       </w:r>
       <w:r>
@@ -8702,7 +8702,7 @@
           <v:shape id="_x0000_i1373" type="#_x0000_t75" style="width:228pt;height:42pt" o:ole="">
             <v:imagedata r:id="rId137" o:title=""/>
           </v:shape>
-          <o:OLEObject Type="Embed" ProgID="Equation.DSMT4" ShapeID="_x0000_i1373" DrawAspect="Content" ObjectID="_1605210347" r:id="rId138"/>
+          <o:OLEObject Type="Embed" ProgID="Equation.DSMT4" ShapeID="_x0000_i1373" DrawAspect="Content" ObjectID="_1605210694" r:id="rId138"/>
         </w:object>
       </w:r>
       <w:r>
@@ -8742,7 +8742,7 @@
           <v:shape id="_x0000_i1374" type="#_x0000_t75" style="width:33pt;height:12pt" o:ole="">
             <v:imagedata r:id="rId139" o:title=""/>
           </v:shape>
-          <o:OLEObject Type="Embed" ProgID="Equation.DSMT4" ShapeID="_x0000_i1374" DrawAspect="Content" ObjectID="_1605210348" r:id="rId140"/>
+          <o:OLEObject Type="Embed" ProgID="Equation.DSMT4" ShapeID="_x0000_i1374" DrawAspect="Content" ObjectID="_1605210695" r:id="rId140"/>
         </w:object>
       </w:r>
       <w:r>
@@ -8781,7 +8781,7 @@
           <v:shape id="_x0000_i1375" type="#_x0000_t75" style="width:252.75pt;height:42.75pt" o:ole="">
             <v:imagedata r:id="rId141" o:title=""/>
           </v:shape>
-          <o:OLEObject Type="Embed" ProgID="Equation.DSMT4" ShapeID="_x0000_i1375" DrawAspect="Content" ObjectID="_1605210349" r:id="rId142"/>
+          <o:OLEObject Type="Embed" ProgID="Equation.DSMT4" ShapeID="_x0000_i1375" DrawAspect="Content" ObjectID="_1605210696" r:id="rId142"/>
         </w:object>
       </w:r>
       <w:r>
@@ -8829,7 +8829,7 @@
           <v:shape id="_x0000_i1376" type="#_x0000_t75" style="width:47.25pt;height:23.25pt" o:ole="">
             <v:imagedata r:id="rId143" o:title=""/>
           </v:shape>
-          <o:OLEObject Type="Embed" ProgID="Equation.DSMT4" ShapeID="_x0000_i1376" DrawAspect="Content" ObjectID="_1605210350" r:id="rId144"/>
+          <o:OLEObject Type="Embed" ProgID="Equation.DSMT4" ShapeID="_x0000_i1376" DrawAspect="Content" ObjectID="_1605210697" r:id="rId144"/>
         </w:object>
       </w:r>
       <w:r>
@@ -8851,7 +8851,7 @@
           <v:shape id="_x0000_i1377" type="#_x0000_t75" style="width:48.75pt;height:23.25pt" o:ole="">
             <v:imagedata r:id="rId145" o:title=""/>
           </v:shape>
-          <o:OLEObject Type="Embed" ProgID="Equation.DSMT4" ShapeID="_x0000_i1377" DrawAspect="Content" ObjectID="_1605210351" r:id="rId146"/>
+          <o:OLEObject Type="Embed" ProgID="Equation.DSMT4" ShapeID="_x0000_i1377" DrawAspect="Content" ObjectID="_1605210698" r:id="rId146"/>
         </w:object>
       </w:r>
       <w:r>
@@ -8873,7 +8873,7 @@
           <v:shape id="_x0000_i1378" type="#_x0000_t75" style="width:26.25pt;height:20.25pt" o:ole="">
             <v:imagedata r:id="rId147" o:title=""/>
           </v:shape>
-          <o:OLEObject Type="Embed" ProgID="Equation.DSMT4" ShapeID="_x0000_i1378" DrawAspect="Content" ObjectID="_1605210352" r:id="rId148"/>
+          <o:OLEObject Type="Embed" ProgID="Equation.DSMT4" ShapeID="_x0000_i1378" DrawAspect="Content" ObjectID="_1605210699" r:id="rId148"/>
         </w:object>
       </w:r>
       <w:r>
@@ -8914,7 +8914,7 @@
           <v:shape id="_x0000_i1379" type="#_x0000_t75" style="width:12.75pt;height:18pt" o:ole="">
             <v:imagedata r:id="rId149" o:title=""/>
           </v:shape>
-          <o:OLEObject Type="Embed" ProgID="Equation.DSMT4" ShapeID="_x0000_i1379" DrawAspect="Content" ObjectID="_1605210353" r:id="rId150"/>
+          <o:OLEObject Type="Embed" ProgID="Equation.DSMT4" ShapeID="_x0000_i1379" DrawAspect="Content" ObjectID="_1605210700" r:id="rId150"/>
         </w:object>
       </w:r>
       <w:r>
@@ -8936,7 +8936,7 @@
           <v:shape id="_x0000_i1380" type="#_x0000_t75" style="width:12.75pt;height:18pt" o:ole="">
             <v:imagedata r:id="rId151" o:title=""/>
           </v:shape>
-          <o:OLEObject Type="Embed" ProgID="Equation.DSMT4" ShapeID="_x0000_i1380" DrawAspect="Content" ObjectID="_1605210354" r:id="rId152"/>
+          <o:OLEObject Type="Embed" ProgID="Equation.DSMT4" ShapeID="_x0000_i1380" DrawAspect="Content" ObjectID="_1605210701" r:id="rId152"/>
         </w:object>
       </w:r>
       <w:r>
@@ -8958,7 +8958,7 @@
           <v:shape id="_x0000_i1381" type="#_x0000_t75" style="width:12.75pt;height:18pt" o:ole="">
             <v:imagedata r:id="rId153" o:title=""/>
           </v:shape>
-          <o:OLEObject Type="Embed" ProgID="Equation.DSMT4" ShapeID="_x0000_i1381" DrawAspect="Content" ObjectID="_1605210355" r:id="rId154"/>
+          <o:OLEObject Type="Embed" ProgID="Equation.DSMT4" ShapeID="_x0000_i1381" DrawAspect="Content" ObjectID="_1605210702" r:id="rId154"/>
         </w:object>
       </w:r>
       <w:r>
@@ -8980,7 +8980,7 @@
           <v:shape id="_x0000_i1382" type="#_x0000_t75" style="width:12pt;height:18pt" o:ole="">
             <v:imagedata r:id="rId155" o:title=""/>
           </v:shape>
-          <o:OLEObject Type="Embed" ProgID="Equation.DSMT4" ShapeID="_x0000_i1382" DrawAspect="Content" ObjectID="_1605210356" r:id="rId156"/>
+          <o:OLEObject Type="Embed" ProgID="Equation.DSMT4" ShapeID="_x0000_i1382" DrawAspect="Content" ObjectID="_1605210703" r:id="rId156"/>
         </w:object>
       </w:r>
       <w:r>
@@ -9002,7 +9002,7 @@
           <v:shape id="_x0000_i1383" type="#_x0000_t75" style="width:12.75pt;height:18pt" o:ole="">
             <v:imagedata r:id="rId157" o:title=""/>
           </v:shape>
-          <o:OLEObject Type="Embed" ProgID="Equation.DSMT4" ShapeID="_x0000_i1383" DrawAspect="Content" ObjectID="_1605210357" r:id="rId158"/>
+          <o:OLEObject Type="Embed" ProgID="Equation.DSMT4" ShapeID="_x0000_i1383" DrawAspect="Content" ObjectID="_1605210704" r:id="rId158"/>
         </w:object>
       </w:r>
       <w:r>
@@ -9024,7 +9024,7 @@
           <v:shape id="_x0000_i1384" type="#_x0000_t75" style="width:12pt;height:18pt" o:ole="">
             <v:imagedata r:id="rId155" o:title=""/>
           </v:shape>
-          <o:OLEObject Type="Embed" ProgID="Equation.DSMT4" ShapeID="_x0000_i1384" DrawAspect="Content" ObjectID="_1605210358" r:id="rId159"/>
+          <o:OLEObject Type="Embed" ProgID="Equation.DSMT4" ShapeID="_x0000_i1384" DrawAspect="Content" ObjectID="_1605210705" r:id="rId159"/>
         </w:object>
       </w:r>
       <w:r>
@@ -9133,7 +9133,7 @@
           <v:shape id="_x0000_i1386" type="#_x0000_t75" style="width:12pt;height:18pt" o:ole="">
             <v:imagedata r:id="rId155" o:title=""/>
           </v:shape>
-          <o:OLEObject Type="Embed" ProgID="Equation.DSMT4" ShapeID="_x0000_i1386" DrawAspect="Content" ObjectID="_1605210359" r:id="rId161"/>
+          <o:OLEObject Type="Embed" ProgID="Equation.DSMT4" ShapeID="_x0000_i1386" DrawAspect="Content" ObjectID="_1605210706" r:id="rId161"/>
         </w:object>
       </w:r>
       <w:r>
@@ -9155,7 +9155,7 @@
           <v:shape id="_x0000_i1387" type="#_x0000_t75" style="width:12.75pt;height:18pt" o:ole="">
             <v:imagedata r:id="rId157" o:title=""/>
           </v:shape>
-          <o:OLEObject Type="Embed" ProgID="Equation.DSMT4" ShapeID="_x0000_i1387" DrawAspect="Content" ObjectID="_1605210360" r:id="rId162"/>
+          <o:OLEObject Type="Embed" ProgID="Equation.DSMT4" ShapeID="_x0000_i1387" DrawAspect="Content" ObjectID="_1605210707" r:id="rId162"/>
         </w:object>
       </w:r>
       <w:r>
@@ -9177,7 +9177,7 @@
           <v:shape id="_x0000_i1388" type="#_x0000_t75" style="width:29.25pt;height:18pt" o:ole="">
             <v:imagedata r:id="rId163" o:title=""/>
           </v:shape>
-          <o:OLEObject Type="Embed" ProgID="Equation.DSMT4" ShapeID="_x0000_i1388" DrawAspect="Content" ObjectID="_1605210361" r:id="rId164"/>
+          <o:OLEObject Type="Embed" ProgID="Equation.DSMT4" ShapeID="_x0000_i1388" DrawAspect="Content" ObjectID="_1605210708" r:id="rId164"/>
         </w:object>
       </w:r>
       <w:r>
@@ -9199,7 +9199,7 @@
           <v:shape id="_x0000_i1389" type="#_x0000_t75" style="width:24pt;height:20.25pt" o:ole="">
             <v:imagedata r:id="rId165" o:title=""/>
           </v:shape>
-          <o:OLEObject Type="Embed" ProgID="Equation.DSMT4" ShapeID="_x0000_i1389" DrawAspect="Content" ObjectID="_1605210362" r:id="rId166"/>
+          <o:OLEObject Type="Embed" ProgID="Equation.DSMT4" ShapeID="_x0000_i1389" DrawAspect="Content" ObjectID="_1605210709" r:id="rId166"/>
         </w:object>
       </w:r>
       <w:r>
@@ -9238,7 +9238,7 @@
           <v:shape id="_x0000_i1803" type="#_x0000_t75" style="width:89.25pt;height:30.75pt" o:ole="">
             <v:imagedata r:id="rId167" o:title=""/>
           </v:shape>
-          <o:OLEObject Type="Embed" ProgID="Equation.DSMT4" ShapeID="_x0000_i1803" DrawAspect="Content" ObjectID="_1605210363" r:id="rId168"/>
+          <o:OLEObject Type="Embed" ProgID="Equation.DSMT4" ShapeID="_x0000_i1803" DrawAspect="Content" ObjectID="_1605210710" r:id="rId168"/>
         </w:object>
       </w:r>
       <w:r>
@@ -9287,7 +9287,7 @@
           <v:shape id="_x0000_i1391" type="#_x0000_t75" style="width:14.25pt;height:17.25pt" o:ole="">
             <v:imagedata r:id="rId169" o:title=""/>
           </v:shape>
-          <o:OLEObject Type="Embed" ProgID="Equation.DSMT4" ShapeID="_x0000_i1391" DrawAspect="Content" ObjectID="_1605210364" r:id="rId170"/>
+          <o:OLEObject Type="Embed" ProgID="Equation.DSMT4" ShapeID="_x0000_i1391" DrawAspect="Content" ObjectID="_1605210711" r:id="rId170"/>
         </w:object>
       </w:r>
       <w:r>
@@ -9309,7 +9309,7 @@
           <v:shape id="_x0000_i1392" type="#_x0000_t75" style="width:14.25pt;height:17.25pt" o:ole="">
             <v:imagedata r:id="rId171" o:title=""/>
           </v:shape>
-          <o:OLEObject Type="Embed" ProgID="Equation.DSMT4" ShapeID="_x0000_i1392" DrawAspect="Content" ObjectID="_1605210365" r:id="rId172"/>
+          <o:OLEObject Type="Embed" ProgID="Equation.DSMT4" ShapeID="_x0000_i1392" DrawAspect="Content" ObjectID="_1605210712" r:id="rId172"/>
         </w:object>
       </w:r>
       <w:r>
@@ -9331,7 +9331,7 @@
           <v:shape id="_x0000_i1393" type="#_x0000_t75" style="width:12.75pt;height:18pt" o:ole="">
             <v:imagedata r:id="rId173" o:title=""/>
           </v:shape>
-          <o:OLEObject Type="Embed" ProgID="Equation.DSMT4" ShapeID="_x0000_i1393" DrawAspect="Content" ObjectID="_1605210366" r:id="rId174"/>
+          <o:OLEObject Type="Embed" ProgID="Equation.DSMT4" ShapeID="_x0000_i1393" DrawAspect="Content" ObjectID="_1605210713" r:id="rId174"/>
         </w:object>
       </w:r>
       <w:r>
@@ -9372,7 +9372,7 @@
           <v:shape id="_x0000_i1806" type="#_x0000_t75" style="width:9.75pt;height:11.25pt" o:ole="">
             <v:imagedata r:id="rId175" o:title=""/>
           </v:shape>
-          <o:OLEObject Type="Embed" ProgID="Equation.DSMT4" ShapeID="_x0000_i1806" DrawAspect="Content" ObjectID="_1605210367" r:id="rId176"/>
+          <o:OLEObject Type="Embed" ProgID="Equation.DSMT4" ShapeID="_x0000_i1806" DrawAspect="Content" ObjectID="_1605210714" r:id="rId176"/>
         </w:object>
       </w:r>
       <w:r>
@@ -9411,7 +9411,7 @@
           <v:shape id="_x0000_i1395" type="#_x0000_t75" style="width:123pt;height:44.25pt" o:ole="">
             <v:imagedata r:id="rId177" o:title=""/>
           </v:shape>
-          <o:OLEObject Type="Embed" ProgID="Equation.DSMT4" ShapeID="_x0000_i1395" DrawAspect="Content" ObjectID="_1605210368" r:id="rId178"/>
+          <o:OLEObject Type="Embed" ProgID="Equation.DSMT4" ShapeID="_x0000_i1395" DrawAspect="Content" ObjectID="_1605210715" r:id="rId178"/>
         </w:object>
       </w:r>
       <w:r>
@@ -9459,7 +9459,7 @@
           <v:shape id="_x0000_i1396" type="#_x0000_t75" style="width:15pt;height:18pt" o:ole="">
             <v:imagedata r:id="rId179" o:title=""/>
           </v:shape>
-          <o:OLEObject Type="Embed" ProgID="Equation.DSMT4" ShapeID="_x0000_i1396" DrawAspect="Content" ObjectID="_1605210369" r:id="rId180"/>
+          <o:OLEObject Type="Embed" ProgID="Equation.DSMT4" ShapeID="_x0000_i1396" DrawAspect="Content" ObjectID="_1605210716" r:id="rId180"/>
         </w:object>
       </w:r>
       <w:r>
@@ -9481,7 +9481,7 @@
           <v:shape id="_x0000_i1397" type="#_x0000_t75" style="width:9.75pt;height:9.75pt" o:ole="">
             <v:imagedata r:id="rId181" o:title=""/>
           </v:shape>
-          <o:OLEObject Type="Embed" ProgID="Equation.DSMT4" ShapeID="_x0000_i1397" DrawAspect="Content" ObjectID="_1605210370" r:id="rId182"/>
+          <o:OLEObject Type="Embed" ProgID="Equation.DSMT4" ShapeID="_x0000_i1397" DrawAspect="Content" ObjectID="_1605210717" r:id="rId182"/>
         </w:object>
       </w:r>
       <w:r>
@@ -9503,7 +9503,7 @@
           <v:shape id="_x0000_i1398" type="#_x0000_t75" style="width:30pt;height:17.25pt" o:ole="">
             <v:imagedata r:id="rId183" o:title=""/>
           </v:shape>
-          <o:OLEObject Type="Embed" ProgID="Equation.DSMT4" ShapeID="_x0000_i1398" DrawAspect="Content" ObjectID="_1605210371" r:id="rId184"/>
+          <o:OLEObject Type="Embed" ProgID="Equation.DSMT4" ShapeID="_x0000_i1398" DrawAspect="Content" ObjectID="_1605210718" r:id="rId184"/>
         </w:object>
       </w:r>
       <w:r>
@@ -9525,7 +9525,7 @@
           <v:shape id="_x0000_i1399" type="#_x0000_t75" style="width:9.75pt;height:11.25pt" o:ole="">
             <v:imagedata r:id="rId185" o:title=""/>
           </v:shape>
-          <o:OLEObject Type="Embed" ProgID="Equation.DSMT4" ShapeID="_x0000_i1399" DrawAspect="Content" ObjectID="_1605210372" r:id="rId186"/>
+          <o:OLEObject Type="Embed" ProgID="Equation.DSMT4" ShapeID="_x0000_i1399" DrawAspect="Content" ObjectID="_1605210719" r:id="rId186"/>
         </w:object>
       </w:r>
       <w:r>
@@ -9547,7 +9547,7 @@
           <v:shape id="_x0000_i1400" type="#_x0000_t75" style="width:15pt;height:18pt" o:ole="">
             <v:imagedata r:id="rId187" o:title=""/>
           </v:shape>
-          <o:OLEObject Type="Embed" ProgID="Equation.DSMT4" ShapeID="_x0000_i1400" DrawAspect="Content" ObjectID="_1605210373" r:id="rId188"/>
+          <o:OLEObject Type="Embed" ProgID="Equation.DSMT4" ShapeID="_x0000_i1400" DrawAspect="Content" ObjectID="_1605210720" r:id="rId188"/>
         </w:object>
       </w:r>
     </w:p>
@@ -10079,16 +10079,6 @@
     </w:p>
     <w:p>
       <w:pPr>
-        <w:spacing w:line="240" w:lineRule="auto"/>
-        <w:rPr>
-          <w:rFonts w:ascii="Times New Roman" w:hAnsi="Times New Roman" w:cs="Times New Roman"/>
-          <w:sz w:val="28"/>
-          <w:szCs w:val="28"/>
-        </w:rPr>
-      </w:pPr>
-    </w:p>
-    <w:p>
-      <w:pPr>
         <w:pStyle w:val="ac"/>
         <w:numPr>
           <w:ilvl w:val="0"/>
@@ -10102,6 +10092,8 @@
           <w:lang w:val="en-US"/>
         </w:rPr>
       </w:pPr>
+      <w:bookmarkStart w:id="0" w:name="_GoBack"/>
+      <w:bookmarkEnd w:id="0"/>
       <w:r>
         <w:rPr>
           <w:rFonts w:ascii="Times New Roman" w:hAnsi="Times New Roman" w:cs="Times New Roman"/>
@@ -12104,7 +12096,7 @@
           <v:shape id="_x0000_i1809" type="#_x0000_t75" style="width:53.25pt;height:42pt" o:ole="">
             <v:imagedata r:id="rId193" o:title=""/>
           </v:shape>
-          <o:OLEObject Type="Embed" ProgID="Equation.DSMT4" ShapeID="_x0000_i1809" DrawAspect="Content" ObjectID="_1605210374" r:id="rId194"/>
+          <o:OLEObject Type="Embed" ProgID="Equation.DSMT4" ShapeID="_x0000_i1809" DrawAspect="Content" ObjectID="_1605210721" r:id="rId194"/>
         </w:object>
       </w:r>
     </w:p>
@@ -12356,8 +12348,8 @@
         <w:lastRenderedPageBreak/>
         <w:drawing>
           <wp:inline distT="0" distB="0" distL="0" distR="0" wp14:anchorId="793E5B49" wp14:editId="68410244">
-            <wp:extent cx="5285105" cy="5502063"/>
-            <wp:effectExtent l="0" t="0" r="0" b="3810"/>
+            <wp:extent cx="5560924" cy="5789204"/>
+            <wp:effectExtent l="0" t="0" r="1905" b="2540"/>
             <wp:docPr id="29" name="Рисунок 29"/>
             <wp:cNvGraphicFramePr>
               <a:graphicFrameLocks xmlns:a="http://schemas.openxmlformats.org/drawingml/2006/main" noChangeAspect="1"/>
@@ -12378,7 +12370,7 @@
                   <pic:spPr>
                     <a:xfrm>
                       <a:off x="0" y="0"/>
-                      <a:ext cx="5298965" cy="5516492"/>
+                      <a:ext cx="5596510" cy="5826250"/>
                     </a:xfrm>
                     <a:prstGeom prst="rect">
                       <a:avLst/>
@@ -13620,8 +13612,14 @@
         </w:rPr>
         <w:t>функции рассчитываем все критерии.</w:t>
       </w:r>
-      <w:bookmarkStart w:id="0" w:name="_GoBack"/>
-      <w:bookmarkEnd w:id="0"/>
+      <w:r>
+        <w:rPr>
+          <w:rFonts w:ascii="Times New Roman" w:hAnsi="Times New Roman" w:cs="Times New Roman"/>
+          <w:sz w:val="28"/>
+          <w:szCs w:val="28"/>
+        </w:rPr>
+        <w:t xml:space="preserve"> </w:t>
+      </w:r>
     </w:p>
     <w:sectPr>
       <w:pgSz w:w="11906" w:h="16838"/>
@@ -15540,7 +15538,7 @@
 </file>
 
 <file path=customXml/itemProps1.xml><?xml version="1.0" encoding="utf-8"?>
-<ds:datastoreItem xmlns:ds="http://schemas.openxmlformats.org/officeDocument/2006/customXml" ds:itemID="{5A49F0CF-4646-4E7F-A4FC-E651975F9DCC}">
+<ds:datastoreItem xmlns:ds="http://schemas.openxmlformats.org/officeDocument/2006/customXml" ds:itemID="{5945222D-2048-498D-8E28-81B5268C94C0}">
   <ds:schemaRefs>
     <ds:schemaRef ds:uri="http://schemas.openxmlformats.org/officeDocument/2006/bibliography"/>
   </ds:schemaRefs>

</xml_diff>